<commit_message>
Izzy is going to use super computer
</commit_message>
<xml_diff>
--- a/notes/analysis_plan.docx
+++ b/notes/analysis_plan.docx
@@ -386,7 +386,29 @@
           <w:szCs w:val="22"/>
           <w:lang w:val="en-US"/>
         </w:rPr>
-        <w:t>Question 2: Is the strength and direction of land-use change different among extensive,</w:t>
+        <w:t xml:space="preserve">Question 2: </w:t>
+      </w:r>
+      <w:r>
+        <w:rPr>
+          <w:rFonts w:ascii="Arial" w:hAnsi="Arial" w:cs="Arial"/>
+          <w:b/>
+          <w:sz w:val="22"/>
+          <w:szCs w:val="22"/>
+          <w:lang w:val="en-US"/>
+        </w:rPr>
+        <w:t>Are</w:t>
+      </w:r>
+      <w:bookmarkStart w:id="0" w:name="_GoBack"/>
+      <w:bookmarkEnd w:id="0"/>
+      <w:r>
+        <w:rPr>
+          <w:rFonts w:ascii="Arial" w:hAnsi="Arial" w:cs="Arial"/>
+          <w:b/>
+          <w:sz w:val="22"/>
+          <w:szCs w:val="22"/>
+          <w:lang w:val="en-US"/>
+        </w:rPr>
+        <w:t xml:space="preserve"> the strength and direction of land-use change different among extensive,</w:t>
       </w:r>
     </w:p>
     <w:p>
@@ -1495,7 +1517,25 @@
           <w:sz w:val="22"/>
           <w:szCs w:val="22"/>
         </w:rPr>
-        <w:t>Q2: change ~ year_period + (1|year) + (1|resolution)</w:t>
+        <w:t xml:space="preserve">Q2: change ~ </w:t>
+      </w:r>
+      <w:proofErr w:type="spellStart"/>
+      <w:r>
+        <w:rPr>
+          <w:rFonts w:ascii="Arial" w:hAnsi="Arial" w:cs="Arial"/>
+          <w:sz w:val="22"/>
+          <w:szCs w:val="22"/>
+        </w:rPr>
+        <w:t>year_period</w:t>
+      </w:r>
+      <w:proofErr w:type="spellEnd"/>
+      <w:r>
+        <w:rPr>
+          <w:rFonts w:ascii="Arial" w:hAnsi="Arial" w:cs="Arial"/>
+          <w:sz w:val="22"/>
+          <w:szCs w:val="22"/>
+        </w:rPr>
+        <w:t xml:space="preserve"> + (1|year) + (1|resolution)</w:t>
       </w:r>
     </w:p>
     <w:p>
@@ -1544,15 +1584,25 @@
           <w:sz w:val="22"/>
           <w:szCs w:val="22"/>
         </w:rPr>
-        <w:t xml:space="preserve">Q3: </w:t>
-      </w:r>
-      <w:r>
-        <w:rPr>
-          <w:rFonts w:ascii="Arial" w:hAnsi="Arial" w:cs="Arial"/>
-          <w:sz w:val="22"/>
-          <w:szCs w:val="22"/>
-        </w:rPr>
-        <w:t>change ~ year_period + (1|year) + (1|resolution)</w:t>
+        <w:t xml:space="preserve">Q3: change ~ </w:t>
+      </w:r>
+      <w:proofErr w:type="spellStart"/>
+      <w:r>
+        <w:rPr>
+          <w:rFonts w:ascii="Arial" w:hAnsi="Arial" w:cs="Arial"/>
+          <w:sz w:val="22"/>
+          <w:szCs w:val="22"/>
+        </w:rPr>
+        <w:t>year_period</w:t>
+      </w:r>
+      <w:proofErr w:type="spellEnd"/>
+      <w:r>
+        <w:rPr>
+          <w:rFonts w:ascii="Arial" w:hAnsi="Arial" w:cs="Arial"/>
+          <w:sz w:val="22"/>
+          <w:szCs w:val="22"/>
+        </w:rPr>
+        <w:t xml:space="preserve"> + (1|year) + (1|resolution)</w:t>
       </w:r>
     </w:p>
     <w:p>
@@ -1570,7 +1620,25 @@
           <w:sz w:val="22"/>
           <w:szCs w:val="22"/>
         </w:rPr>
-        <w:t>area ~ year_period + (1|year) + (1|resolution)</w:t>
+        <w:t xml:space="preserve">area ~ </w:t>
+      </w:r>
+      <w:proofErr w:type="spellStart"/>
+      <w:r>
+        <w:rPr>
+          <w:rFonts w:ascii="Arial" w:hAnsi="Arial" w:cs="Arial"/>
+          <w:sz w:val="22"/>
+          <w:szCs w:val="22"/>
+        </w:rPr>
+        <w:t>year_period</w:t>
+      </w:r>
+      <w:proofErr w:type="spellEnd"/>
+      <w:r>
+        <w:rPr>
+          <w:rFonts w:ascii="Arial" w:hAnsi="Arial" w:cs="Arial"/>
+          <w:sz w:val="22"/>
+          <w:szCs w:val="22"/>
+        </w:rPr>
+        <w:t xml:space="preserve"> + (1|year) + (1|resolution)</w:t>
       </w:r>
     </w:p>
     <w:p>
@@ -1682,7 +1750,25 @@
           <w:sz w:val="22"/>
           <w:szCs w:val="22"/>
         </w:rPr>
-        <w:t xml:space="preserve">Can potentially derive a more accurate image of what is going on by creating a classification based on ground-truthed data </w:t>
+        <w:t>Can potentially derive a more accurate image of what is going on by creating a classification based on ground-</w:t>
+      </w:r>
+      <w:proofErr w:type="spellStart"/>
+      <w:r>
+        <w:rPr>
+          <w:rFonts w:ascii="Arial" w:hAnsi="Arial" w:cs="Arial"/>
+          <w:sz w:val="22"/>
+          <w:szCs w:val="22"/>
+        </w:rPr>
+        <w:t>truthed</w:t>
+      </w:r>
+      <w:proofErr w:type="spellEnd"/>
+      <w:r>
+        <w:rPr>
+          <w:rFonts w:ascii="Arial" w:hAnsi="Arial" w:cs="Arial"/>
+          <w:sz w:val="22"/>
+          <w:szCs w:val="22"/>
+        </w:rPr>
+        <w:t xml:space="preserve"> data </w:t>
       </w:r>
     </w:p>
     <w:p>
@@ -1792,8 +1878,18 @@
           <w:sz w:val="22"/>
           <w:szCs w:val="22"/>
         </w:rPr>
-        <w:t>Cloud correct</w:t>
-      </w:r>
+        <w:t xml:space="preserve">Cloud </w:t>
+      </w:r>
+      <w:proofErr w:type="gramStart"/>
+      <w:r>
+        <w:rPr>
+          <w:rFonts w:ascii="Arial" w:hAnsi="Arial" w:cs="Arial"/>
+          <w:sz w:val="22"/>
+          <w:szCs w:val="22"/>
+        </w:rPr>
+        <w:t>correct</w:t>
+      </w:r>
+      <w:proofErr w:type="gramEnd"/>
     </w:p>
     <w:p>
       <w:pPr>
@@ -2044,7 +2140,25 @@
           <w:sz w:val="22"/>
           <w:szCs w:val="22"/>
         </w:rPr>
-        <w:t xml:space="preserve">Get resubstitution accuracy and error </w:t>
+        <w:t xml:space="preserve">Get </w:t>
+      </w:r>
+      <w:proofErr w:type="spellStart"/>
+      <w:r>
+        <w:rPr>
+          <w:rFonts w:ascii="Arial" w:hAnsi="Arial" w:cs="Arial"/>
+          <w:sz w:val="22"/>
+          <w:szCs w:val="22"/>
+        </w:rPr>
+        <w:t>resubstitution</w:t>
+      </w:r>
+      <w:proofErr w:type="spellEnd"/>
+      <w:r>
+        <w:rPr>
+          <w:rFonts w:ascii="Arial" w:hAnsi="Arial" w:cs="Arial"/>
+          <w:sz w:val="22"/>
+          <w:szCs w:val="22"/>
+        </w:rPr>
+        <w:t xml:space="preserve"> accuracy and error </w:t>
       </w:r>
     </w:p>
     <w:p>
@@ -2221,17 +2335,7 @@
           <w:sz w:val="22"/>
           <w:szCs w:val="22"/>
         </w:rPr>
-        <w:t xml:space="preserve">** If have extra time, compare to LUH or CORINE (CORINE should be </w:t>
-      </w:r>
-      <w:bookmarkStart w:id="0" w:name="_GoBack"/>
-      <w:bookmarkEnd w:id="0"/>
-      <w:r>
-        <w:rPr>
-          <w:rFonts w:ascii="Arial" w:hAnsi="Arial" w:cs="Arial"/>
-          <w:sz w:val="22"/>
-          <w:szCs w:val="22"/>
-        </w:rPr>
-        <w:t>simpler and should do this either way)</w:t>
+        <w:t>** If have extra time, compare to LUH or CORINE (CORINE should be simpler and should do this either way)</w:t>
       </w:r>
     </w:p>
     <w:p>
@@ -2645,6 +2749,7 @@
     <w:lsdException w:name="HTML Sample" w:semiHidden="1" w:unhideWhenUsed="1"/>
     <w:lsdException w:name="HTML Typewriter" w:semiHidden="1" w:unhideWhenUsed="1"/>
     <w:lsdException w:name="HTML Variable" w:semiHidden="1" w:unhideWhenUsed="1"/>
+    <w:lsdException w:name="Normal Table" w:semiHidden="1" w:unhideWhenUsed="1"/>
     <w:lsdException w:name="annotation subject" w:semiHidden="1" w:unhideWhenUsed="1"/>
     <w:lsdException w:name="No List" w:semiHidden="1" w:unhideWhenUsed="1"/>
     <w:lsdException w:name="Outline List 1" w:semiHidden="1" w:unhideWhenUsed="1"/>
@@ -2691,8 +2796,10 @@
     <w:lsdException w:name="Table Subtle 2" w:semiHidden="1" w:unhideWhenUsed="1"/>
     <w:lsdException w:name="Table Web 1" w:semiHidden="1" w:unhideWhenUsed="1"/>
     <w:lsdException w:name="Table Web 2" w:semiHidden="1" w:unhideWhenUsed="1"/>
+    <w:lsdException w:name="Table Web 3" w:semiHidden="1" w:unhideWhenUsed="1"/>
     <w:lsdException w:name="Balloon Text" w:semiHidden="1" w:unhideWhenUsed="1"/>
     <w:lsdException w:name="Table Grid" w:uiPriority="39"/>
+    <w:lsdException w:name="Table Theme" w:semiHidden="1" w:unhideWhenUsed="1"/>
     <w:lsdException w:name="Placeholder Text" w:semiHidden="1"/>
     <w:lsdException w:name="No Spacing" w:uiPriority="1" w:qFormat="1"/>
     <w:lsdException w:name="Light Shading" w:uiPriority="60"/>

</xml_diff>